<commit_message>
Pré Entrega cópia do gitlab
</commit_message>
<xml_diff>
--- a/velocidademonstra/rodrigo.docx
+++ b/velocidademonstra/rodrigo.docx
@@ -21,6 +21,62 @@
     <w:p/>
     <w:p/>
     <w:p/>
+    <w:sdt>
+      <w:sdtPr>
+        <w:id w:val="966474526"/>
+        <w:docPartObj>
+          <w:docPartGallery w:val="Table of Contents"/>
+          <w:docPartUnique/>
+        </w:docPartObj>
+      </w:sdtPr>
+      <w:sdtEndPr>
+        <w:rPr>
+          <w:rFonts w:asciiTheme="minorHAnsi" w:eastAsiaTheme="minorHAnsi" w:hAnsiTheme="minorHAnsi" w:cstheme="minorBidi"/>
+          <w:noProof/>
+          <w:color w:val="auto"/>
+          <w:sz w:val="24"/>
+          <w:szCs w:val="24"/>
+          <w:lang w:eastAsia="en-US"/>
+        </w:rPr>
+      </w:sdtEndPr>
+      <w:sdtContent>
+        <w:p>
+          <w:pPr>
+            <w:pStyle w:val="CabealhodoSumrio"/>
+          </w:pPr>
+          <w:r>
+            <w:t>Sumário</w:t>
+          </w:r>
+        </w:p>
+        <w:p>
+          <w:r>
+            <w:fldChar w:fldCharType="begin"/>
+          </w:r>
+          <w:r>
+            <w:instrText>TOC \o "1-3" \h \z \u</w:instrText>
+          </w:r>
+          <w:r>
+            <w:fldChar w:fldCharType="separate"/>
+          </w:r>
+          <w:r>
+            <w:rPr>
+              <w:b/>
+              <w:bCs/>
+              <w:noProof/>
+            </w:rPr>
+            <w:t>Nenhuma entrada de sumário foi encontrada.</w:t>
+          </w:r>
+          <w:r>
+            <w:rPr>
+              <w:b/>
+              <w:bCs/>
+              <w:noProof/>
+            </w:rPr>
+            <w:fldChar w:fldCharType="end"/>
+          </w:r>
+        </w:p>
+      </w:sdtContent>
+    </w:sdt>
     <w:p/>
     <w:p/>
     <w:p/>
@@ -1890,7 +1946,7 @@
 </file>
 
 <file path=customXml/itemProps1.xml><?xml version="1.0" encoding="utf-8"?>
-<ds:datastoreItem xmlns:ds="http://schemas.openxmlformats.org/officeDocument/2006/customXml" ds:itemID="{AE44C9C2-0CFF-2646-B815-27CA330E8D3E}">
+<ds:datastoreItem xmlns:ds="http://schemas.openxmlformats.org/officeDocument/2006/customXml" ds:itemID="{E41C4463-E98B-8C44-A8CB-1F230576EA0D}">
   <ds:schemaRefs>
     <ds:schemaRef ds:uri="http://schemas.openxmlformats.org/officeDocument/2006/bibliography"/>
   </ds:schemaRefs>

</xml_diff>